<commit_message>
Actualización de la documentación: Diagrama de Componetes y de Paquetes, editables de Visual Paradigm para estos diagramas (alex.vpp, alex.vpp~2, alex.vpp~3) + Actualización del archivo de RStudio de la BD. + Otros cambios menores a las HU. Cambios hechos por Ale entre el 26 y 27 de mayo. Falta
</commit_message>
<xml_diff>
--- a/doc/01_Ingenieria/1.1_Requisitos/06_HU.docx
+++ b/doc/01_Ingenieria/1.1_Requisitos/06_HU.docx
@@ -172,7 +172,6 @@
                 <w:b/>
               </w:rPr>
             </w:pPr>
-            <w:bookmarkStart w:id="1" w:name="_GoBack"/>
             <w:r>
               <w:rPr>
                 <w:rFonts w:cs="Arial"/>
@@ -942,37 +941,8 @@
                 <w:color w:val="000000"/>
               </w:rPr>
             </w:pPr>
-            <w:r>
-              <w:rPr>
-                <w:rFonts w:cs="Arial"/>
-                <w:b/>
-                <w:color w:val="000000"/>
-              </w:rPr>
-              <w:pict>
-                <v:shapetype id="_x0000_t75" coordsize="21600,21600" o:spt="75" o:preferrelative="t" path="m@4@5l@4@11@9@11@9@5xe" filled="f" stroked="f">
-                  <v:stroke joinstyle="miter"/>
-                  <v:formulas>
-                    <v:f eqn="if lineDrawn pixelLineWidth 0"/>
-                    <v:f eqn="sum @0 1 0"/>
-                    <v:f eqn="sum 0 0 @1"/>
-                    <v:f eqn="prod @2 1 2"/>
-                    <v:f eqn="prod @3 21600 pixelWidth"/>
-                    <v:f eqn="prod @3 21600 pixelHeight"/>
-                    <v:f eqn="sum @0 0 1"/>
-                    <v:f eqn="prod @6 1 2"/>
-                    <v:f eqn="prod @7 21600 pixelWidth"/>
-                    <v:f eqn="sum @8 21600 0"/>
-                    <v:f eqn="prod @7 21600 pixelHeight"/>
-                    <v:f eqn="sum @10 21600 0"/>
-                  </v:formulas>
-                  <v:path o:extrusionok="f" gradientshapeok="t" o:connecttype="rect"/>
-                  <o:lock v:ext="edit" aspectratio="t"/>
-                </v:shapetype>
-                <v:shape id="_x0000_i1025" type="#_x0000_t75" style="width:367.45pt;height:214.65pt">
-                  <v:imagedata r:id="rId5" o:title="Interfaz de Edición"/>
-                </v:shape>
-              </w:pict>
-            </w:r>
+            <w:bookmarkStart w:id="1" w:name="_GoBack"/>
+            <w:bookmarkEnd w:id="1"/>
           </w:p>
         </w:tc>
       </w:tr>
@@ -1117,16 +1087,7 @@
                 <w:iCs/>
                 <w:color w:val="000000"/>
               </w:rPr>
-              <w:t xml:space="preserve"> de la misma </w:t>
-            </w:r>
-            <w:r>
-              <w:rPr>
-                <w:i/>
-                <w:iCs/>
-                <w:color w:val="000000"/>
-              </w:rPr>
-              <w:lastRenderedPageBreak/>
-              <w:t>en la BD.</w:t>
+              <w:t xml:space="preserve"> de la misma en la BD.</w:t>
             </w:r>
             <w:r>
               <w:rPr>
@@ -1253,7 +1214,6 @@
           </w:p>
         </w:tc>
       </w:tr>
-      <w:bookmarkEnd w:id="1"/>
     </w:tbl>
     <w:p/>
     <w:sectPr>

</xml_diff>